<commit_message>
ANPM - Actualizacion de la libreria PHPWord
</commit_message>
<xml_diff>
--- a/lib/PHPWord/samples/resources/Sample_11_ReadWord2007.docx
+++ b/lib/PHPWord/samples/resources/Sample_11_ReadWord2007.docx
@@ -1,14 +1,23 @@
 
 <file path=word/document.xml><?xml version="1.0" encoding="utf-8"?>
-<w:document xmlns:wpc="http://schemas.microsoft.com/office/word/2010/wordprocessingCanvas" xmlns:mc="http://schemas.openxmlformats.org/markup-compatibility/2006" xmlns:o="urn:schemas-microsoft-com:office:office" xmlns:r="http://schemas.openxmlformats.org/officeDocument/2006/relationships" xmlns:m="http://schemas.openxmlformats.org/officeDocument/2006/math" xmlns:v="urn:schemas-microsoft-com:vml" xmlns:wp14="http://schemas.microsoft.com/office/word/2010/wordprocessingDrawing" xmlns:wp="http://schemas.openxmlformats.org/drawingml/2006/wordprocessingDrawing" xmlns:w10="urn:schemas-microsoft-com:office:word" xmlns:w="http://schemas.openxmlformats.org/wordprocessingml/2006/main" xmlns:w14="http://schemas.microsoft.com/office/word/2010/wordml" xmlns:w15="http://schemas.microsoft.com/office/word/2012/wordml" xmlns:wpg="http://schemas.microsoft.com/office/word/2010/wordprocessingGroup" xmlns:wpi="http://schemas.microsoft.com/office/word/2010/wordprocessingInk" xmlns:wne="http://schemas.microsoft.com/office/word/2006/wordml" xmlns:wps="http://schemas.microsoft.com/office/word/2010/wordprocessingShape" mc:Ignorable="w14 w15 wp14">
+<w:document xmlns:wpc="http://schemas.microsoft.com/office/word/2010/wordprocessingCanvas" xmlns:cx="http://schemas.microsoft.com/office/drawing/2014/chartex" xmlns:cx1="http://schemas.microsoft.com/office/drawing/2015/9/8/chartex" xmlns:cx2="http://schemas.microsoft.com/office/drawing/2015/10/21/chartex" xmlns:cx3="http://schemas.microsoft.com/office/drawing/2016/5/9/chartex" xmlns:cx4="http://schemas.microsoft.com/office/drawing/2016/5/10/chartex" xmlns:cx5="http://schemas.microsoft.com/office/drawing/2016/5/11/chartex" xmlns:cx6="http://schemas.microsoft.com/office/drawing/2016/5/12/chartex" xmlns:cx7="http://schemas.microsoft.com/office/drawing/2016/5/13/chartex" xmlns:cx8="http://schemas.microsoft.com/office/drawing/2016/5/14/chartex" xmlns:mc="http://schemas.openxmlformats.org/markup-compatibility/2006" xmlns:aink="http://schemas.microsoft.com/office/drawing/2016/ink" xmlns:am3d="http://schemas.microsoft.com/office/drawing/2017/model3d" xmlns:o="urn:schemas-microsoft-com:office:office" xmlns:r="http://schemas.openxmlformats.org/officeDocument/2006/relationships" xmlns:m="http://schemas.openxmlformats.org/officeDocument/2006/math" xmlns:v="urn:schemas-microsoft-com:vml" xmlns:wp14="http://schemas.microsoft.com/office/word/2010/wordprocessingDrawing" xmlns:wp="http://schemas.openxmlformats.org/drawingml/2006/wordprocessingDrawing" xmlns:w10="urn:schemas-microsoft-com:office:word" xmlns:w="http://schemas.openxmlformats.org/wordprocessingml/2006/main" xmlns:w14="http://schemas.microsoft.com/office/word/2010/wordml" xmlns:w15="http://schemas.microsoft.com/office/word/2012/wordml" xmlns:w16cid="http://schemas.microsoft.com/office/word/2016/wordml/cid" xmlns:w16se="http://schemas.microsoft.com/office/word/2015/wordml/symex" xmlns:wpg="http://schemas.microsoft.com/office/word/2010/wordprocessingGroup" xmlns:wpi="http://schemas.microsoft.com/office/word/2010/wordprocessingInk" xmlns:wne="http://schemas.microsoft.com/office/word/2006/wordml" xmlns:wps="http://schemas.microsoft.com/office/word/2010/wordprocessingShape" mc:Ignorable="w14 w15 w16se w16cid wp14">
   <w:body>
     <w:p>
       <w:pPr>
         <w:pStyle w:val="Heading1"/>
       </w:pPr>
       <w:r>
-        <w:t>PHP Word</w:t>
-      </w:r>
+        <w:t xml:space="preserve">PHP </w:t>
+      </w:r>
+      <w:r>
+        <w:rPr>
+          <w:b w:val="0"/>
+          <w:i/>
+        </w:rPr>
+        <w:t>Word</w:t>
+      </w:r>
+      <w:bookmarkStart w:id="0" w:name="_GoBack"/>
+      <w:bookmarkEnd w:id="0"/>
     </w:p>
     <w:p>
       <w:r>
@@ -59,7 +68,19 @@
         <w:t>.</w:t>
       </w:r>
     </w:p>
-    <w:p/>
+    <w:p>
+      <w:r>
+        <w:t xml:space="preserve">It can </w:t>
+      </w:r>
+      <w:del w:id="1" w:author="Microsoft Office User" w:date="2018-01-23T21:42:00Z">
+        <w:r>
+          <w:delText xml:space="preserve">even </w:delText>
+        </w:r>
+      </w:del>
+      <w:r>
+        <w:t>read track changes.</w:t>
+      </w:r>
+    </w:p>
     <w:p>
       <w:r>
         <w:t>PHPWord can apply font formats such as</w:t>
@@ -193,12 +214,7 @@
         <w:t>one</w:t>
       </w:r>
       <w:r>
-        <w:t xml:space="preserve"> text break (empty paragr</w:t>
-      </w:r>
-      <w:bookmarkStart w:id="0" w:name="_GoBack"/>
-      <w:bookmarkEnd w:id="0"/>
-      <w:r>
-        <w:t>aph) before this one that can be created also by PHPWord</w:t>
+        <w:t xml:space="preserve"> text break (empty paragraph) before this one that can be created also by PHPWord</w:t>
       </w:r>
       <w:r>
         <w:t xml:space="preserve"> </w:t>
@@ -259,14 +275,12 @@
         </w:sectPr>
       </w:pPr>
       <w:r>
-        <w:lastRenderedPageBreak/>
         <w:t>PHPWord can also create multicolumn paragra</w:t>
       </w:r>
       <w:r>
         <w:t xml:space="preserve">ph which is treated as a new section with continous break type. We can define </w:t>
       </w:r>
       <w:r>
-        <w:lastRenderedPageBreak/>
         <w:t>either the number of columns or spacing between the columns.</w:t>
       </w:r>
     </w:p>
@@ -331,6 +345,15 @@
       </w:pPr>
       <w:r>
         <w:t>Two</w:t>
+      </w:r>
+      <w:r>
+        <w:t xml:space="preserve"> with </w:t>
+      </w:r>
+      <w:r>
+        <w:rPr>
+          <w:b/>
+        </w:rPr>
+        <w:t>bold</w:t>
       </w:r>
     </w:p>
     <w:p>
@@ -475,7 +498,10 @@
     </w:p>
     <w:p>
       <w:r>
-        <w:pict>
+        <w:rPr>
+          <w:noProof/>
+        </w:rPr>
+        <w:pict w14:anchorId="703B5BE6">
           <v:shapetype id="_x0000_t75" coordsize="21600,21600" o:spt="75" o:preferrelative="t" path="m@4@5l@4@11@9@11@9@5xe" filled="f" stroked="f">
             <v:stroke joinstyle="miter"/>
             <v:formulas>
@@ -495,7 +521,7 @@
             <v:path o:extrusionok="f" gradientshapeok="t" o:connecttype="rect"/>
             <o:lock v:ext="edit" aspectratio="t"/>
           </v:shapetype>
-          <v:shape id="_x0000_i1025" type="#_x0000_t75" style="width:375pt;height:375pt">
+          <v:shape id="_x0000_i1025" type="#_x0000_t75" alt="_earth" style="width:374.75pt;height:374.75pt;mso-width-percent:0;mso-height-percent:0;mso-width-percent:0;mso-height-percent:0">
             <v:imagedata r:id="rId13" o:title="_earth"/>
           </v:shape>
         </w:pict>
@@ -513,7 +539,7 @@
 </file>
 
 <file path=word/endnotes.xml><?xml version="1.0" encoding="utf-8"?>
-<w:endnotes xmlns:wpc="http://schemas.microsoft.com/office/word/2010/wordprocessingCanvas" xmlns:mc="http://schemas.openxmlformats.org/markup-compatibility/2006" xmlns:o="urn:schemas-microsoft-com:office:office" xmlns:r="http://schemas.openxmlformats.org/officeDocument/2006/relationships" xmlns:m="http://schemas.openxmlformats.org/officeDocument/2006/math" xmlns:v="urn:schemas-microsoft-com:vml" xmlns:wp14="http://schemas.microsoft.com/office/word/2010/wordprocessingDrawing" xmlns:wp="http://schemas.openxmlformats.org/drawingml/2006/wordprocessingDrawing" xmlns:w10="urn:schemas-microsoft-com:office:word" xmlns:w="http://schemas.openxmlformats.org/wordprocessingml/2006/main" xmlns:w14="http://schemas.microsoft.com/office/word/2010/wordml" xmlns:w15="http://schemas.microsoft.com/office/word/2012/wordml" xmlns:wpg="http://schemas.microsoft.com/office/word/2010/wordprocessingGroup" xmlns:wpi="http://schemas.microsoft.com/office/word/2010/wordprocessingInk" xmlns:wne="http://schemas.microsoft.com/office/word/2006/wordml" xmlns:wps="http://schemas.microsoft.com/office/word/2010/wordprocessingShape" mc:Ignorable="w14 w15 wp14">
+<w:endnotes xmlns:wpc="http://schemas.microsoft.com/office/word/2010/wordprocessingCanvas" xmlns:cx="http://schemas.microsoft.com/office/drawing/2014/chartex" xmlns:cx1="http://schemas.microsoft.com/office/drawing/2015/9/8/chartex" xmlns:cx2="http://schemas.microsoft.com/office/drawing/2015/10/21/chartex" xmlns:cx3="http://schemas.microsoft.com/office/drawing/2016/5/9/chartex" xmlns:cx4="http://schemas.microsoft.com/office/drawing/2016/5/10/chartex" xmlns:cx5="http://schemas.microsoft.com/office/drawing/2016/5/11/chartex" xmlns:cx6="http://schemas.microsoft.com/office/drawing/2016/5/12/chartex" xmlns:cx7="http://schemas.microsoft.com/office/drawing/2016/5/13/chartex" xmlns:cx8="http://schemas.microsoft.com/office/drawing/2016/5/14/chartex" xmlns:mc="http://schemas.openxmlformats.org/markup-compatibility/2006" xmlns:aink="http://schemas.microsoft.com/office/drawing/2016/ink" xmlns:am3d="http://schemas.microsoft.com/office/drawing/2017/model3d" xmlns:o="urn:schemas-microsoft-com:office:office" xmlns:r="http://schemas.openxmlformats.org/officeDocument/2006/relationships" xmlns:m="http://schemas.openxmlformats.org/officeDocument/2006/math" xmlns:v="urn:schemas-microsoft-com:vml" xmlns:wp14="http://schemas.microsoft.com/office/word/2010/wordprocessingDrawing" xmlns:wp="http://schemas.openxmlformats.org/drawingml/2006/wordprocessingDrawing" xmlns:w10="urn:schemas-microsoft-com:office:word" xmlns:w="http://schemas.openxmlformats.org/wordprocessingml/2006/main" xmlns:w14="http://schemas.microsoft.com/office/word/2010/wordml" xmlns:w15="http://schemas.microsoft.com/office/word/2012/wordml" xmlns:w16cid="http://schemas.microsoft.com/office/word/2016/wordml/cid" xmlns:w16se="http://schemas.microsoft.com/office/word/2015/wordml/symex" xmlns:wpg="http://schemas.microsoft.com/office/word/2010/wordprocessingGroup" xmlns:wpi="http://schemas.microsoft.com/office/word/2010/wordprocessingInk" xmlns:wne="http://schemas.microsoft.com/office/word/2006/wordml" xmlns:wps="http://schemas.microsoft.com/office/word/2010/wordprocessingShape" mc:Ignorable="w14 w15 w16se w16cid wp14">
   <w:endnote w:type="separator" w:id="-1">
     <w:p>
       <w:pPr>
@@ -554,7 +580,7 @@
 </file>
 
 <file path=word/footer1.xml><?xml version="1.0" encoding="utf-8"?>
-<w:ftr xmlns:wpc="http://schemas.microsoft.com/office/word/2010/wordprocessingCanvas" xmlns:mc="http://schemas.openxmlformats.org/markup-compatibility/2006" xmlns:o="urn:schemas-microsoft-com:office:office" xmlns:r="http://schemas.openxmlformats.org/officeDocument/2006/relationships" xmlns:m="http://schemas.openxmlformats.org/officeDocument/2006/math" xmlns:v="urn:schemas-microsoft-com:vml" xmlns:wp14="http://schemas.microsoft.com/office/word/2010/wordprocessingDrawing" xmlns:wp="http://schemas.openxmlformats.org/drawingml/2006/wordprocessingDrawing" xmlns:w10="urn:schemas-microsoft-com:office:word" xmlns:w="http://schemas.openxmlformats.org/wordprocessingml/2006/main" xmlns:w14="http://schemas.microsoft.com/office/word/2010/wordml" xmlns:w15="http://schemas.microsoft.com/office/word/2012/wordml" xmlns:wpg="http://schemas.microsoft.com/office/word/2010/wordprocessingGroup" xmlns:wpi="http://schemas.microsoft.com/office/word/2010/wordprocessingInk" xmlns:wne="http://schemas.microsoft.com/office/word/2006/wordml" xmlns:wps="http://schemas.microsoft.com/office/word/2010/wordprocessingShape" mc:Ignorable="w14 w15 wp14">
+<w:ftr xmlns:wpc="http://schemas.microsoft.com/office/word/2010/wordprocessingCanvas" xmlns:cx="http://schemas.microsoft.com/office/drawing/2014/chartex" xmlns:cx1="http://schemas.microsoft.com/office/drawing/2015/9/8/chartex" xmlns:cx2="http://schemas.microsoft.com/office/drawing/2015/10/21/chartex" xmlns:cx3="http://schemas.microsoft.com/office/drawing/2016/5/9/chartex" xmlns:cx4="http://schemas.microsoft.com/office/drawing/2016/5/10/chartex" xmlns:cx5="http://schemas.microsoft.com/office/drawing/2016/5/11/chartex" xmlns:cx6="http://schemas.microsoft.com/office/drawing/2016/5/12/chartex" xmlns:cx7="http://schemas.microsoft.com/office/drawing/2016/5/13/chartex" xmlns:cx8="http://schemas.microsoft.com/office/drawing/2016/5/14/chartex" xmlns:mc="http://schemas.openxmlformats.org/markup-compatibility/2006" xmlns:aink="http://schemas.microsoft.com/office/drawing/2016/ink" xmlns:am3d="http://schemas.microsoft.com/office/drawing/2017/model3d" xmlns:o="urn:schemas-microsoft-com:office:office" xmlns:r="http://schemas.openxmlformats.org/officeDocument/2006/relationships" xmlns:m="http://schemas.openxmlformats.org/officeDocument/2006/math" xmlns:v="urn:schemas-microsoft-com:vml" xmlns:wp14="http://schemas.microsoft.com/office/word/2010/wordprocessingDrawing" xmlns:wp="http://schemas.openxmlformats.org/drawingml/2006/wordprocessingDrawing" xmlns:w10="urn:schemas-microsoft-com:office:word" xmlns:w="http://schemas.openxmlformats.org/wordprocessingml/2006/main" xmlns:w14="http://schemas.microsoft.com/office/word/2010/wordml" xmlns:w15="http://schemas.microsoft.com/office/word/2012/wordml" xmlns:w16cid="http://schemas.microsoft.com/office/word/2016/wordml/cid" xmlns:w16se="http://schemas.microsoft.com/office/word/2015/wordml/symex" xmlns:wpg="http://schemas.microsoft.com/office/word/2010/wordprocessingGroup" xmlns:wpi="http://schemas.microsoft.com/office/word/2010/wordprocessingInk" xmlns:wne="http://schemas.microsoft.com/office/word/2006/wordml" xmlns:wps="http://schemas.microsoft.com/office/word/2010/wordprocessingShape" mc:Ignorable="w14 w15 w16se w16cid wp14">
   <w:p>
     <w:pPr>
       <w:pStyle w:val="Footer"/>
@@ -628,7 +654,7 @@
 </file>
 
 <file path=word/footer2.xml><?xml version="1.0" encoding="utf-8"?>
-<w:ftr xmlns:wpc="http://schemas.microsoft.com/office/word/2010/wordprocessingCanvas" xmlns:mc="http://schemas.openxmlformats.org/markup-compatibility/2006" xmlns:o="urn:schemas-microsoft-com:office:office" xmlns:r="http://schemas.openxmlformats.org/officeDocument/2006/relationships" xmlns:m="http://schemas.openxmlformats.org/officeDocument/2006/math" xmlns:v="urn:schemas-microsoft-com:vml" xmlns:wp14="http://schemas.microsoft.com/office/word/2010/wordprocessingDrawing" xmlns:wp="http://schemas.openxmlformats.org/drawingml/2006/wordprocessingDrawing" xmlns:w10="urn:schemas-microsoft-com:office:word" xmlns:w="http://schemas.openxmlformats.org/wordprocessingml/2006/main" xmlns:w14="http://schemas.microsoft.com/office/word/2010/wordml" xmlns:w15="http://schemas.microsoft.com/office/word/2012/wordml" xmlns:wpg="http://schemas.microsoft.com/office/word/2010/wordprocessingGroup" xmlns:wpi="http://schemas.microsoft.com/office/word/2010/wordprocessingInk" xmlns:wne="http://schemas.microsoft.com/office/word/2006/wordml" xmlns:wps="http://schemas.microsoft.com/office/word/2010/wordprocessingShape" mc:Ignorable="w14 w15 wp14">
+<w:ftr xmlns:wpc="http://schemas.microsoft.com/office/word/2010/wordprocessingCanvas" xmlns:cx="http://schemas.microsoft.com/office/drawing/2014/chartex" xmlns:cx1="http://schemas.microsoft.com/office/drawing/2015/9/8/chartex" xmlns:cx2="http://schemas.microsoft.com/office/drawing/2015/10/21/chartex" xmlns:cx3="http://schemas.microsoft.com/office/drawing/2016/5/9/chartex" xmlns:cx4="http://schemas.microsoft.com/office/drawing/2016/5/10/chartex" xmlns:cx5="http://schemas.microsoft.com/office/drawing/2016/5/11/chartex" xmlns:cx6="http://schemas.microsoft.com/office/drawing/2016/5/12/chartex" xmlns:cx7="http://schemas.microsoft.com/office/drawing/2016/5/13/chartex" xmlns:cx8="http://schemas.microsoft.com/office/drawing/2016/5/14/chartex" xmlns:mc="http://schemas.openxmlformats.org/markup-compatibility/2006" xmlns:aink="http://schemas.microsoft.com/office/drawing/2016/ink" xmlns:am3d="http://schemas.microsoft.com/office/drawing/2017/model3d" xmlns:o="urn:schemas-microsoft-com:office:office" xmlns:r="http://schemas.openxmlformats.org/officeDocument/2006/relationships" xmlns:m="http://schemas.openxmlformats.org/officeDocument/2006/math" xmlns:v="urn:schemas-microsoft-com:vml" xmlns:wp14="http://schemas.microsoft.com/office/word/2010/wordprocessingDrawing" xmlns:wp="http://schemas.openxmlformats.org/drawingml/2006/wordprocessingDrawing" xmlns:w10="urn:schemas-microsoft-com:office:word" xmlns:w="http://schemas.openxmlformats.org/wordprocessingml/2006/main" xmlns:w14="http://schemas.microsoft.com/office/word/2010/wordml" xmlns:w15="http://schemas.microsoft.com/office/word/2012/wordml" xmlns:w16cid="http://schemas.microsoft.com/office/word/2016/wordml/cid" xmlns:w16se="http://schemas.microsoft.com/office/word/2015/wordml/symex" xmlns:wpg="http://schemas.microsoft.com/office/word/2010/wordprocessingGroup" xmlns:wpi="http://schemas.microsoft.com/office/word/2010/wordprocessingInk" xmlns:wne="http://schemas.microsoft.com/office/word/2006/wordml" xmlns:wps="http://schemas.microsoft.com/office/word/2010/wordprocessingShape" mc:Ignorable="w14 w15 w16se w16cid wp14">
   <w:p>
     <w:pPr>
       <w:pStyle w:val="Footer"/>
@@ -662,7 +688,7 @@
 </file>
 
 <file path=word/footnotes.xml><?xml version="1.0" encoding="utf-8"?>
-<w:footnotes xmlns:wpc="http://schemas.microsoft.com/office/word/2010/wordprocessingCanvas" xmlns:mc="http://schemas.openxmlformats.org/markup-compatibility/2006" xmlns:o="urn:schemas-microsoft-com:office:office" xmlns:r="http://schemas.openxmlformats.org/officeDocument/2006/relationships" xmlns:m="http://schemas.openxmlformats.org/officeDocument/2006/math" xmlns:v="urn:schemas-microsoft-com:vml" xmlns:wp14="http://schemas.microsoft.com/office/word/2010/wordprocessingDrawing" xmlns:wp="http://schemas.openxmlformats.org/drawingml/2006/wordprocessingDrawing" xmlns:w10="urn:schemas-microsoft-com:office:word" xmlns:w="http://schemas.openxmlformats.org/wordprocessingml/2006/main" xmlns:w14="http://schemas.microsoft.com/office/word/2010/wordml" xmlns:w15="http://schemas.microsoft.com/office/word/2012/wordml" xmlns:wpg="http://schemas.microsoft.com/office/word/2010/wordprocessingGroup" xmlns:wpi="http://schemas.microsoft.com/office/word/2010/wordprocessingInk" xmlns:wne="http://schemas.microsoft.com/office/word/2006/wordml" xmlns:wps="http://schemas.microsoft.com/office/word/2010/wordprocessingShape" mc:Ignorable="w14 w15 wp14">
+<w:footnotes xmlns:wpc="http://schemas.microsoft.com/office/word/2010/wordprocessingCanvas" xmlns:cx="http://schemas.microsoft.com/office/drawing/2014/chartex" xmlns:cx1="http://schemas.microsoft.com/office/drawing/2015/9/8/chartex" xmlns:cx2="http://schemas.microsoft.com/office/drawing/2015/10/21/chartex" xmlns:cx3="http://schemas.microsoft.com/office/drawing/2016/5/9/chartex" xmlns:cx4="http://schemas.microsoft.com/office/drawing/2016/5/10/chartex" xmlns:cx5="http://schemas.microsoft.com/office/drawing/2016/5/11/chartex" xmlns:cx6="http://schemas.microsoft.com/office/drawing/2016/5/12/chartex" xmlns:cx7="http://schemas.microsoft.com/office/drawing/2016/5/13/chartex" xmlns:cx8="http://schemas.microsoft.com/office/drawing/2016/5/14/chartex" xmlns:mc="http://schemas.openxmlformats.org/markup-compatibility/2006" xmlns:aink="http://schemas.microsoft.com/office/drawing/2016/ink" xmlns:am3d="http://schemas.microsoft.com/office/drawing/2017/model3d" xmlns:o="urn:schemas-microsoft-com:office:office" xmlns:r="http://schemas.openxmlformats.org/officeDocument/2006/relationships" xmlns:m="http://schemas.openxmlformats.org/officeDocument/2006/math" xmlns:v="urn:schemas-microsoft-com:vml" xmlns:wp14="http://schemas.microsoft.com/office/word/2010/wordprocessingDrawing" xmlns:wp="http://schemas.openxmlformats.org/drawingml/2006/wordprocessingDrawing" xmlns:w10="urn:schemas-microsoft-com:office:word" xmlns:w="http://schemas.openxmlformats.org/wordprocessingml/2006/main" xmlns:w14="http://schemas.microsoft.com/office/word/2010/wordml" xmlns:w15="http://schemas.microsoft.com/office/word/2012/wordml" xmlns:w16cid="http://schemas.microsoft.com/office/word/2016/wordml/cid" xmlns:w16se="http://schemas.microsoft.com/office/word/2015/wordml/symex" xmlns:wpg="http://schemas.microsoft.com/office/word/2010/wordprocessingGroup" xmlns:wpi="http://schemas.microsoft.com/office/word/2010/wordprocessingInk" xmlns:wne="http://schemas.microsoft.com/office/word/2006/wordml" xmlns:wps="http://schemas.microsoft.com/office/word/2010/wordprocessingShape" mc:Ignorable="w14 w15 w16se w16cid wp14">
   <w:footnote w:type="separator" w:id="-1">
     <w:p>
       <w:pPr>
@@ -719,7 +745,7 @@
 </file>
 
 <file path=word/header1.xml><?xml version="1.0" encoding="utf-8"?>
-<w:hdr xmlns:wpc="http://schemas.microsoft.com/office/word/2010/wordprocessingCanvas" xmlns:mc="http://schemas.openxmlformats.org/markup-compatibility/2006" xmlns:o="urn:schemas-microsoft-com:office:office" xmlns:r="http://schemas.openxmlformats.org/officeDocument/2006/relationships" xmlns:m="http://schemas.openxmlformats.org/officeDocument/2006/math" xmlns:v="urn:schemas-microsoft-com:vml" xmlns:wp14="http://schemas.microsoft.com/office/word/2010/wordprocessingDrawing" xmlns:wp="http://schemas.openxmlformats.org/drawingml/2006/wordprocessingDrawing" xmlns:w10="urn:schemas-microsoft-com:office:word" xmlns:w="http://schemas.openxmlformats.org/wordprocessingml/2006/main" xmlns:w14="http://schemas.microsoft.com/office/word/2010/wordml" xmlns:w15="http://schemas.microsoft.com/office/word/2012/wordml" xmlns:wpg="http://schemas.microsoft.com/office/word/2010/wordprocessingGroup" xmlns:wpi="http://schemas.microsoft.com/office/word/2010/wordprocessingInk" xmlns:wne="http://schemas.microsoft.com/office/word/2006/wordml" xmlns:wps="http://schemas.microsoft.com/office/word/2010/wordprocessingShape" mc:Ignorable="w14 w15 wp14">
+<w:hdr xmlns:wpc="http://schemas.microsoft.com/office/word/2010/wordprocessingCanvas" xmlns:cx="http://schemas.microsoft.com/office/drawing/2014/chartex" xmlns:cx1="http://schemas.microsoft.com/office/drawing/2015/9/8/chartex" xmlns:cx2="http://schemas.microsoft.com/office/drawing/2015/10/21/chartex" xmlns:cx3="http://schemas.microsoft.com/office/drawing/2016/5/9/chartex" xmlns:cx4="http://schemas.microsoft.com/office/drawing/2016/5/10/chartex" xmlns:cx5="http://schemas.microsoft.com/office/drawing/2016/5/11/chartex" xmlns:cx6="http://schemas.microsoft.com/office/drawing/2016/5/12/chartex" xmlns:cx7="http://schemas.microsoft.com/office/drawing/2016/5/13/chartex" xmlns:cx8="http://schemas.microsoft.com/office/drawing/2016/5/14/chartex" xmlns:mc="http://schemas.openxmlformats.org/markup-compatibility/2006" xmlns:aink="http://schemas.microsoft.com/office/drawing/2016/ink" xmlns:am3d="http://schemas.microsoft.com/office/drawing/2017/model3d" xmlns:o="urn:schemas-microsoft-com:office:office" xmlns:r="http://schemas.openxmlformats.org/officeDocument/2006/relationships" xmlns:m="http://schemas.openxmlformats.org/officeDocument/2006/math" xmlns:v="urn:schemas-microsoft-com:vml" xmlns:wp14="http://schemas.microsoft.com/office/word/2010/wordprocessingDrawing" xmlns:wp="http://schemas.openxmlformats.org/drawingml/2006/wordprocessingDrawing" xmlns:w10="urn:schemas-microsoft-com:office:word" xmlns:w="http://schemas.openxmlformats.org/wordprocessingml/2006/main" xmlns:w14="http://schemas.microsoft.com/office/word/2010/wordml" xmlns:w15="http://schemas.microsoft.com/office/word/2012/wordml" xmlns:w16cid="http://schemas.microsoft.com/office/word/2016/wordml/cid" xmlns:w16se="http://schemas.microsoft.com/office/word/2015/wordml/symex" xmlns:wpg="http://schemas.microsoft.com/office/word/2010/wordprocessingGroup" xmlns:wpi="http://schemas.microsoft.com/office/word/2010/wordprocessingInk" xmlns:wne="http://schemas.microsoft.com/office/word/2006/wordml" xmlns:wps="http://schemas.microsoft.com/office/word/2010/wordprocessingShape" mc:Ignorable="w14 w15 w16se w16cid wp14">
   <w:p>
     <w:pPr>
       <w:pStyle w:val="Header"/>
@@ -732,7 +758,7 @@
 </file>
 
 <file path=word/header2.xml><?xml version="1.0" encoding="utf-8"?>
-<w:hdr xmlns:wpc="http://schemas.microsoft.com/office/word/2010/wordprocessingCanvas" xmlns:mc="http://schemas.openxmlformats.org/markup-compatibility/2006" xmlns:o="urn:schemas-microsoft-com:office:office" xmlns:r="http://schemas.openxmlformats.org/officeDocument/2006/relationships" xmlns:m="http://schemas.openxmlformats.org/officeDocument/2006/math" xmlns:v="urn:schemas-microsoft-com:vml" xmlns:wp14="http://schemas.microsoft.com/office/word/2010/wordprocessingDrawing" xmlns:wp="http://schemas.openxmlformats.org/drawingml/2006/wordprocessingDrawing" xmlns:w10="urn:schemas-microsoft-com:office:word" xmlns:w="http://schemas.openxmlformats.org/wordprocessingml/2006/main" xmlns:w14="http://schemas.microsoft.com/office/word/2010/wordml" xmlns:w15="http://schemas.microsoft.com/office/word/2012/wordml" xmlns:wpg="http://schemas.microsoft.com/office/word/2010/wordprocessingGroup" xmlns:wpi="http://schemas.microsoft.com/office/word/2010/wordprocessingInk" xmlns:wne="http://schemas.microsoft.com/office/word/2006/wordml" xmlns:wps="http://schemas.microsoft.com/office/word/2010/wordprocessingShape" mc:Ignorable="w14 w15 wp14">
+<w:hdr xmlns:wpc="http://schemas.microsoft.com/office/word/2010/wordprocessingCanvas" xmlns:cx="http://schemas.microsoft.com/office/drawing/2014/chartex" xmlns:cx1="http://schemas.microsoft.com/office/drawing/2015/9/8/chartex" xmlns:cx2="http://schemas.microsoft.com/office/drawing/2015/10/21/chartex" xmlns:cx3="http://schemas.microsoft.com/office/drawing/2016/5/9/chartex" xmlns:cx4="http://schemas.microsoft.com/office/drawing/2016/5/10/chartex" xmlns:cx5="http://schemas.microsoft.com/office/drawing/2016/5/11/chartex" xmlns:cx6="http://schemas.microsoft.com/office/drawing/2016/5/12/chartex" xmlns:cx7="http://schemas.microsoft.com/office/drawing/2016/5/13/chartex" xmlns:cx8="http://schemas.microsoft.com/office/drawing/2016/5/14/chartex" xmlns:mc="http://schemas.openxmlformats.org/markup-compatibility/2006" xmlns:aink="http://schemas.microsoft.com/office/drawing/2016/ink" xmlns:am3d="http://schemas.microsoft.com/office/drawing/2017/model3d" xmlns:o="urn:schemas-microsoft-com:office:office" xmlns:r="http://schemas.openxmlformats.org/officeDocument/2006/relationships" xmlns:m="http://schemas.openxmlformats.org/officeDocument/2006/math" xmlns:v="urn:schemas-microsoft-com:vml" xmlns:wp14="http://schemas.microsoft.com/office/word/2010/wordprocessingDrawing" xmlns:wp="http://schemas.openxmlformats.org/drawingml/2006/wordprocessingDrawing" xmlns:w10="urn:schemas-microsoft-com:office:word" xmlns:w="http://schemas.openxmlformats.org/wordprocessingml/2006/main" xmlns:w14="http://schemas.microsoft.com/office/word/2010/wordml" xmlns:w15="http://schemas.microsoft.com/office/word/2012/wordml" xmlns:w16cid="http://schemas.microsoft.com/office/word/2016/wordml/cid" xmlns:w16se="http://schemas.microsoft.com/office/word/2015/wordml/symex" xmlns:wpg="http://schemas.microsoft.com/office/word/2010/wordprocessingGroup" xmlns:wpi="http://schemas.microsoft.com/office/word/2010/wordprocessingInk" xmlns:wne="http://schemas.microsoft.com/office/word/2006/wordml" xmlns:wps="http://schemas.microsoft.com/office/word/2010/wordprocessingShape" mc:Ignorable="w14 w15 w16se w16cid wp14">
   <w:p>
     <w:pPr>
       <w:pStyle w:val="Header"/>
@@ -746,8 +772,8 @@
 </file>
 
 <file path=word/numbering.xml><?xml version="1.0" encoding="utf-8"?>
-<w:numbering xmlns:wpc="http://schemas.microsoft.com/office/word/2010/wordprocessingCanvas" xmlns:mc="http://schemas.openxmlformats.org/markup-compatibility/2006" xmlns:o="urn:schemas-microsoft-com:office:office" xmlns:r="http://schemas.openxmlformats.org/officeDocument/2006/relationships" xmlns:m="http://schemas.openxmlformats.org/officeDocument/2006/math" xmlns:v="urn:schemas-microsoft-com:vml" xmlns:wp14="http://schemas.microsoft.com/office/word/2010/wordprocessingDrawing" xmlns:wp="http://schemas.openxmlformats.org/drawingml/2006/wordprocessingDrawing" xmlns:w10="urn:schemas-microsoft-com:office:word" xmlns:w="http://schemas.openxmlformats.org/wordprocessingml/2006/main" xmlns:w14="http://schemas.microsoft.com/office/word/2010/wordml" xmlns:w15="http://schemas.microsoft.com/office/word/2012/wordml" xmlns:wpg="http://schemas.microsoft.com/office/word/2010/wordprocessingGroup" xmlns:wpi="http://schemas.microsoft.com/office/word/2010/wordprocessingInk" xmlns:wne="http://schemas.microsoft.com/office/word/2006/wordml" xmlns:wps="http://schemas.microsoft.com/office/word/2010/wordprocessingShape" mc:Ignorable="w14 w15 wp14">
-  <w:abstractNum w:abstractNumId="0">
+<w:numbering xmlns:wpc="http://schemas.microsoft.com/office/word/2010/wordprocessingCanvas" xmlns:cx="http://schemas.microsoft.com/office/drawing/2014/chartex" xmlns:cx1="http://schemas.microsoft.com/office/drawing/2015/9/8/chartex" xmlns:cx2="http://schemas.microsoft.com/office/drawing/2015/10/21/chartex" xmlns:cx3="http://schemas.microsoft.com/office/drawing/2016/5/9/chartex" xmlns:cx4="http://schemas.microsoft.com/office/drawing/2016/5/10/chartex" xmlns:cx5="http://schemas.microsoft.com/office/drawing/2016/5/11/chartex" xmlns:cx6="http://schemas.microsoft.com/office/drawing/2016/5/12/chartex" xmlns:cx7="http://schemas.microsoft.com/office/drawing/2016/5/13/chartex" xmlns:cx8="http://schemas.microsoft.com/office/drawing/2016/5/14/chartex" xmlns:mc="http://schemas.openxmlformats.org/markup-compatibility/2006" xmlns:aink="http://schemas.microsoft.com/office/drawing/2016/ink" xmlns:am3d="http://schemas.microsoft.com/office/drawing/2017/model3d" xmlns:o="urn:schemas-microsoft-com:office:office" xmlns:r="http://schemas.openxmlformats.org/officeDocument/2006/relationships" xmlns:m="http://schemas.openxmlformats.org/officeDocument/2006/math" xmlns:v="urn:schemas-microsoft-com:vml" xmlns:wp14="http://schemas.microsoft.com/office/word/2010/wordprocessingDrawing" xmlns:wp="http://schemas.openxmlformats.org/drawingml/2006/wordprocessingDrawing" xmlns:w10="urn:schemas-microsoft-com:office:word" xmlns:w="http://schemas.openxmlformats.org/wordprocessingml/2006/main" xmlns:w14="http://schemas.microsoft.com/office/word/2010/wordml" xmlns:w15="http://schemas.microsoft.com/office/word/2012/wordml" xmlns:w16cid="http://schemas.microsoft.com/office/word/2016/wordml/cid" xmlns:w16se="http://schemas.microsoft.com/office/word/2015/wordml/symex" xmlns:wpg="http://schemas.microsoft.com/office/word/2010/wordprocessingGroup" xmlns:wpi="http://schemas.microsoft.com/office/word/2010/wordprocessingInk" xmlns:wne="http://schemas.microsoft.com/office/word/2006/wordml" xmlns:wps="http://schemas.microsoft.com/office/word/2010/wordprocessingShape" mc:Ignorable="w14 w15 w16se w16cid wp14">
+  <w:abstractNum w:abstractNumId="0" w15:restartNumberingAfterBreak="0">
     <w:nsid w:val="058F733C"/>
     <w:multiLevelType w:val="multilevel"/>
     <w:tmpl w:val="235E3456"/>
@@ -860,7 +886,7 @@
       </w:pPr>
     </w:lvl>
   </w:abstractNum>
-  <w:abstractNum w:abstractNumId="1">
+  <w:abstractNum w:abstractNumId="1" w15:restartNumberingAfterBreak="0">
     <w:nsid w:val="1CC56BAD"/>
     <w:multiLevelType w:val="hybridMultilevel"/>
     <w:tmpl w:val="A13E515A"/>
@@ -1000,7 +1026,7 @@
       </w:rPr>
     </w:lvl>
   </w:abstractNum>
-  <w:abstractNum w:abstractNumId="2">
+  <w:abstractNum w:abstractNumId="2" w15:restartNumberingAfterBreak="0">
     <w:nsid w:val="2B98193E"/>
     <w:multiLevelType w:val="multilevel"/>
     <w:tmpl w:val="0407001F"/>
@@ -1113,7 +1139,7 @@
       </w:pPr>
     </w:lvl>
   </w:abstractNum>
-  <w:abstractNum w:abstractNumId="3">
+  <w:abstractNum w:abstractNumId="3" w15:restartNumberingAfterBreak="0">
     <w:nsid w:val="33852DA0"/>
     <w:multiLevelType w:val="hybridMultilevel"/>
     <w:tmpl w:val="3342C3D2"/>
@@ -1199,7 +1225,7 @@
       </w:pPr>
     </w:lvl>
   </w:abstractNum>
-  <w:abstractNum w:abstractNumId="4">
+  <w:abstractNum w:abstractNumId="4" w15:restartNumberingAfterBreak="0">
     <w:nsid w:val="4BAB13FB"/>
     <w:multiLevelType w:val="hybridMultilevel"/>
     <w:tmpl w:val="1C926F96"/>
@@ -1339,7 +1365,7 @@
       </w:rPr>
     </w:lvl>
   </w:abstractNum>
-  <w:abstractNum w:abstractNumId="5">
+  <w:abstractNum w:abstractNumId="5" w15:restartNumberingAfterBreak="0">
     <w:nsid w:val="50F470E5"/>
     <w:multiLevelType w:val="multilevel"/>
     <w:tmpl w:val="B0C2ADC2"/>
@@ -1479,7 +1505,7 @@
       </w:rPr>
     </w:lvl>
   </w:abstractNum>
-  <w:abstractNum w:abstractNumId="6">
+  <w:abstractNum w:abstractNumId="6" w15:restartNumberingAfterBreak="0">
     <w:nsid w:val="59042E43"/>
     <w:multiLevelType w:val="hybridMultilevel"/>
     <w:tmpl w:val="1E589F26"/>
@@ -1619,7 +1645,7 @@
       </w:rPr>
     </w:lvl>
   </w:abstractNum>
-  <w:abstractNum w:abstractNumId="7">
+  <w:abstractNum w:abstractNumId="7" w15:restartNumberingAfterBreak="0">
     <w:nsid w:val="5B46542A"/>
     <w:multiLevelType w:val="hybridMultilevel"/>
     <w:tmpl w:val="B0C2ADC2"/>
@@ -1759,7 +1785,7 @@
       </w:rPr>
     </w:lvl>
   </w:abstractNum>
-  <w:abstractNum w:abstractNumId="8">
+  <w:abstractNum w:abstractNumId="8" w15:restartNumberingAfterBreak="0">
     <w:nsid w:val="6E0F7598"/>
     <w:multiLevelType w:val="hybridMultilevel"/>
     <w:tmpl w:val="3788CD8E"/>
@@ -1872,7 +1898,7 @@
       </w:rPr>
     </w:lvl>
   </w:abstractNum>
-  <w:abstractNum w:abstractNumId="9">
+  <w:abstractNum w:abstractNumId="9" w15:restartNumberingAfterBreak="0">
     <w:nsid w:val="715E76BC"/>
     <w:multiLevelType w:val="multilevel"/>
     <w:tmpl w:val="1C926F96"/>
@@ -2012,7 +2038,7 @@
       </w:rPr>
     </w:lvl>
   </w:abstractNum>
-  <w:abstractNum w:abstractNumId="10">
+  <w:abstractNum w:abstractNumId="10" w15:restartNumberingAfterBreak="0">
     <w:nsid w:val="7A1304B4"/>
     <w:multiLevelType w:val="multilevel"/>
     <w:tmpl w:val="1E589F26"/>
@@ -2188,8 +2214,16 @@
 </w:numbering>
 </file>
 
+<file path=word/people.xml><?xml version="1.0" encoding="utf-8"?>
+<w15:people xmlns:wpc="http://schemas.microsoft.com/office/word/2010/wordprocessingCanvas" xmlns:cx="http://schemas.microsoft.com/office/drawing/2014/chartex" xmlns:cx1="http://schemas.microsoft.com/office/drawing/2015/9/8/chartex" xmlns:cx2="http://schemas.microsoft.com/office/drawing/2015/10/21/chartex" xmlns:cx3="http://schemas.microsoft.com/office/drawing/2016/5/9/chartex" xmlns:cx4="http://schemas.microsoft.com/office/drawing/2016/5/10/chartex" xmlns:cx5="http://schemas.microsoft.com/office/drawing/2016/5/11/chartex" xmlns:cx6="http://schemas.microsoft.com/office/drawing/2016/5/12/chartex" xmlns:cx7="http://schemas.microsoft.com/office/drawing/2016/5/13/chartex" xmlns:cx8="http://schemas.microsoft.com/office/drawing/2016/5/14/chartex" xmlns:mc="http://schemas.openxmlformats.org/markup-compatibility/2006" xmlns:aink="http://schemas.microsoft.com/office/drawing/2016/ink" xmlns:am3d="http://schemas.microsoft.com/office/drawing/2017/model3d" xmlns:o="urn:schemas-microsoft-com:office:office" xmlns:r="http://schemas.openxmlformats.org/officeDocument/2006/relationships" xmlns:m="http://schemas.openxmlformats.org/officeDocument/2006/math" xmlns:v="urn:schemas-microsoft-com:vml" xmlns:wp14="http://schemas.microsoft.com/office/word/2010/wordprocessingDrawing" xmlns:wp="http://schemas.openxmlformats.org/drawingml/2006/wordprocessingDrawing" xmlns:w10="urn:schemas-microsoft-com:office:word" xmlns:w="http://schemas.openxmlformats.org/wordprocessingml/2006/main" xmlns:w14="http://schemas.microsoft.com/office/word/2010/wordml" xmlns:w15="http://schemas.microsoft.com/office/word/2012/wordml" xmlns:w16cid="http://schemas.microsoft.com/office/word/2016/wordml/cid" xmlns:w16se="http://schemas.microsoft.com/office/word/2015/wordml/symex" xmlns:wpg="http://schemas.microsoft.com/office/word/2010/wordprocessingGroup" xmlns:wpi="http://schemas.microsoft.com/office/word/2010/wordprocessingInk" xmlns:wne="http://schemas.microsoft.com/office/word/2006/wordml" xmlns:wps="http://schemas.microsoft.com/office/word/2010/wordprocessingShape" mc:Ignorable="w14 w15 w16se w16cid wp14">
+  <w15:person w15:author="Microsoft Office User">
+    <w15:presenceInfo w15:providerId="None" w15:userId="Microsoft Office User"/>
+  </w15:person>
+</w15:people>
+</file>
+
 <file path=word/styles.xml><?xml version="1.0" encoding="utf-8"?>
-<w:styles xmlns:mc="http://schemas.openxmlformats.org/markup-compatibility/2006" xmlns:r="http://schemas.openxmlformats.org/officeDocument/2006/relationships" xmlns:w="http://schemas.openxmlformats.org/wordprocessingml/2006/main" xmlns:w14="http://schemas.microsoft.com/office/word/2010/wordml" xmlns:w15="http://schemas.microsoft.com/office/word/2012/wordml" mc:Ignorable="w14 w15">
+<w:styles xmlns:mc="http://schemas.openxmlformats.org/markup-compatibility/2006" xmlns:r="http://schemas.openxmlformats.org/officeDocument/2006/relationships" xmlns:w="http://schemas.openxmlformats.org/wordprocessingml/2006/main" xmlns:w14="http://schemas.microsoft.com/office/word/2010/wordml" xmlns:w15="http://schemas.microsoft.com/office/word/2012/wordml" xmlns:w16cid="http://schemas.microsoft.com/office/word/2016/wordml/cid" xmlns:w16se="http://schemas.microsoft.com/office/word/2015/wordml/symex" mc:Ignorable="w14 w15 w16se w16cid">
   <w:docDefaults>
     <w:rPrDefault>
       <w:rPr>
@@ -2199,7 +2233,7 @@
     </w:rPrDefault>
     <w:pPrDefault/>
   </w:docDefaults>
-  <w:latentStyles w:defLockedState="0" w:defUIPriority="99" w:defSemiHidden="0" w:defUnhideWhenUsed="0" w:defQFormat="0" w:count="371">
+  <w:latentStyles w:defLockedState="0" w:defUIPriority="99" w:defSemiHidden="0" w:defUnhideWhenUsed="0" w:defQFormat="0" w:count="375">
     <w:lsdException w:name="Normal" w:uiPriority="0" w:qFormat="1"/>
     <w:lsdException w:name="heading 1" w:uiPriority="9" w:qFormat="1"/>
     <w:lsdException w:name="heading 2" w:semiHidden="1" w:uiPriority="9" w:unhideWhenUsed="1" w:qFormat="1"/>
@@ -2571,6 +2605,10 @@
     <w:lsdException w:name="List Table 5 Dark Accent 6" w:uiPriority="50"/>
     <w:lsdException w:name="List Table 6 Colorful Accent 6" w:uiPriority="51"/>
     <w:lsdException w:name="List Table 7 Colorful Accent 6" w:uiPriority="52"/>
+    <w:lsdException w:name="Mention" w:semiHidden="1" w:unhideWhenUsed="1"/>
+    <w:lsdException w:name="Smart Hyperlink" w:semiHidden="1" w:unhideWhenUsed="1"/>
+    <w:lsdException w:name="Hashtag" w:semiHidden="1" w:unhideWhenUsed="1"/>
+    <w:lsdException w:name="Unresolved Mention" w:semiHidden="1" w:unhideWhenUsed="1"/>
   </w:latentStyles>
   <w:style w:type="paragraph" w:default="1" w:styleId="Normal">
     <w:name w:val="Normal"/>
@@ -2691,7 +2729,6 @@
     <w:uiPriority w:val="39"/>
     <w:rsid w:val="000A5E7B"/>
     <w:tblPr>
-      <w:tblInd w:w="0" w:type="dxa"/>
       <w:tblBorders>
         <w:top w:val="single" w:sz="4" w:space="0" w:color="auto"/>
         <w:left w:val="single" w:sz="4" w:space="0" w:color="auto"/>
@@ -2700,12 +2737,6 @@
         <w:insideH w:val="single" w:sz="4" w:space="0" w:color="auto"/>
         <w:insideV w:val="single" w:sz="4" w:space="0" w:color="auto"/>
       </w:tblBorders>
-      <w:tblCellMar>
-        <w:top w:w="0" w:type="dxa"/>
-        <w:left w:w="108" w:type="dxa"/>
-        <w:bottom w:w="0" w:type="dxa"/>
-        <w:right w:w="108" w:type="dxa"/>
-      </w:tblCellMar>
     </w:tblPr>
   </w:style>
   <w:style w:type="paragraph" w:styleId="FootnoteText">
@@ -2827,6 +2858,35 @@
     <w:rsid w:val="00730873"/>
     <w:rPr>
       <w:vertAlign w:val="superscript"/>
+    </w:rPr>
+  </w:style>
+  <w:style w:type="paragraph" w:styleId="BalloonText">
+    <w:name w:val="Balloon Text"/>
+    <w:basedOn w:val="Normal"/>
+    <w:link w:val="BalloonTextChar"/>
+    <w:uiPriority w:val="99"/>
+    <w:semiHidden/>
+    <w:unhideWhenUsed/>
+    <w:rsid w:val="00CA33EA"/>
+    <w:pPr>
+      <w:spacing w:after="0" w:line="240" w:lineRule="auto"/>
+    </w:pPr>
+    <w:rPr>
+      <w:rFonts w:ascii="Times New Roman" w:hAnsi="Times New Roman" w:cs="Times New Roman"/>
+      <w:sz w:val="26"/>
+      <w:szCs w:val="26"/>
+    </w:rPr>
+  </w:style>
+  <w:style w:type="character" w:customStyle="1" w:styleId="BalloonTextChar">
+    <w:name w:val="Balloon Text Char"/>
+    <w:link w:val="BalloonText"/>
+    <w:uiPriority w:val="99"/>
+    <w:semiHidden/>
+    <w:rsid w:val="00CA33EA"/>
+    <w:rPr>
+      <w:rFonts w:ascii="Times New Roman" w:hAnsi="Times New Roman" w:cs="Times New Roman"/>
+      <w:sz w:val="26"/>
+      <w:szCs w:val="26"/>
     </w:rPr>
   </w:style>
 </w:styles>
@@ -3120,7 +3180,7 @@
 </file>
 
 <file path=customXml/itemProps1.xml><?xml version="1.0" encoding="utf-8"?>
-<ds:datastoreItem xmlns:ds="http://schemas.openxmlformats.org/officeDocument/2006/customXml" ds:itemID="{0D9E5EE3-3A4B-4CD0-8089-F1D7E79C2A10}">
+<ds:datastoreItem xmlns:ds="http://schemas.openxmlformats.org/officeDocument/2006/customXml" ds:itemID="{F0D0BBDC-B027-5D4D-8932-7FE1B63BA001}">
   <ds:schemaRefs>
     <ds:schemaRef ds:uri="http://schemas.openxmlformats.org/officeDocument/2006/bibliography"/>
   </ds:schemaRefs>

</xml_diff>